<commit_message>
Fix grant ID number
</commit_message>
<xml_diff>
--- a/Zackular_AbAOMDSS_GutMicrobes_2015.docx
+++ b/Zackular_AbAOMDSS_GutMicrobes_2015.docx
@@ -527,21 +527,7 @@
           <w:rFonts w:cs="Arial"/>
           <w:szCs w:val="22"/>
         </w:rPr>
-        <w:t xml:space="preserve">we were able to fully suppress tumor formation using a combination of </w:t>
-      </w:r>
-      <w:r>
-        <w:rPr>
-          <w:rFonts w:cs="Arial"/>
-          <w:szCs w:val="22"/>
-        </w:rPr>
-        <w:t>metronidazole</w:t>
-      </w:r>
-      <w:r>
-        <w:rPr>
-          <w:rFonts w:cs="Arial"/>
-          <w:szCs w:val="22"/>
-        </w:rPr>
-        <w:t xml:space="preserve"> and streptomycin. Finally, by altering when the antibiotics were</w:t>
+        <w:t>we were able to fully suppress tumor formation using a combination of metronidazole and streptomycin. Finally, by altering when the antibiotics were</w:t>
       </w:r>
       <w:r>
         <w:rPr>
@@ -555,21 +541,7 @@
           <w:rFonts w:cs="Arial"/>
           <w:szCs w:val="22"/>
         </w:rPr>
-        <w:t xml:space="preserve">given to the model we showed that the role of the microbiota in </w:t>
-      </w:r>
-      <w:r>
-        <w:rPr>
-          <w:rFonts w:cs="Arial"/>
-          <w:szCs w:val="22"/>
-        </w:rPr>
-        <w:t>tumorigenesis</w:t>
-      </w:r>
-      <w:r>
-        <w:rPr>
-          <w:rFonts w:cs="Arial"/>
-          <w:szCs w:val="22"/>
-        </w:rPr>
-        <w:t xml:space="preserve"> is</w:t>
+        <w:t>given to the model we showed that the role of the microbiota in tumorigenesis is</w:t>
       </w:r>
       <w:r>
         <w:rPr>
@@ -597,21 +569,7 @@
           <w:rFonts w:cs="Arial"/>
           <w:szCs w:val="22"/>
         </w:rPr>
-        <w:t xml:space="preserve">of the mutagen. These results suggest that </w:t>
-      </w:r>
-      <w:r>
-        <w:rPr>
-          <w:rFonts w:cs="Arial"/>
-          <w:szCs w:val="22"/>
-        </w:rPr>
-        <w:t>altering the structure and function of the gut microbiota can arrest the course of colorectal cancer</w:t>
-      </w:r>
-      <w:r>
-        <w:rPr>
-          <w:rFonts w:cs="Arial"/>
-          <w:szCs w:val="22"/>
-        </w:rPr>
-        <w:t>.</w:t>
+        <w:t>of the mutagen. These results suggest that altering the structure and function of the gut microbiota can arrest the course of colorectal cancer.</w:t>
       </w:r>
     </w:p>
     <w:p>
@@ -660,15 +618,7 @@
           <w:rFonts w:cs="Arial"/>
           <w:szCs w:val="22"/>
         </w:rPr>
-        <w:t xml:space="preserve">, dextran sodium </w:t>
-      </w:r>
-      <w:bookmarkStart w:id="0" w:name="_GoBack"/>
-      <w:r>
-        <w:rPr>
-          <w:rFonts w:cs="Arial"/>
-          <w:szCs w:val="22"/>
-        </w:rPr>
-        <w:t>sul</w:t>
+        <w:t>, dextran sodium sul</w:t>
       </w:r>
       <w:r>
         <w:rPr>
@@ -682,15 +632,7 @@
           <w:rFonts w:cs="Arial"/>
           <w:szCs w:val="22"/>
         </w:rPr>
-        <w:t>ate</w:t>
-      </w:r>
-      <w:bookmarkEnd w:id="0"/>
-      <w:r>
-        <w:rPr>
-          <w:rFonts w:cs="Arial"/>
-          <w:szCs w:val="22"/>
-        </w:rPr>
-        <w:t>, 16S rRNA gene sequencing,</w:t>
+        <w:t>ate, 16S rRNA gene sequencing,</w:t>
       </w:r>
     </w:p>
     <w:p>
@@ -9254,7 +9196,37 @@
           <w:rFonts w:cs="Arial"/>
           <w:szCs w:val="22"/>
         </w:rPr>
-        <w:t>This work was supported by grants from the National Institutes for Health to PDS (R01GM095356, R01HG005975, P30DK034933, University of Michigan GI SPORE) and GYC (University of Michigan GI SPORE and ARRA Supplement P30CA4659-22S3).</w:t>
+        <w:t>This work was supported by grants from the National Institutes for Health to PDS (</w:t>
+      </w:r>
+      <w:r>
+        <w:rPr>
+          <w:rFonts w:cs="Arial"/>
+          <w:szCs w:val="22"/>
+        </w:rPr>
+        <w:t>R01GM099514</w:t>
+      </w:r>
+      <w:r>
+        <w:rPr>
+          <w:rFonts w:cs="Arial"/>
+          <w:szCs w:val="22"/>
+        </w:rPr>
+        <w:t xml:space="preserve">, </w:t>
+      </w:r>
+      <w:bookmarkStart w:id="0" w:name="_GoBack"/>
+      <w:r>
+        <w:rPr>
+          <w:rFonts w:cs="Arial"/>
+          <w:szCs w:val="22"/>
+        </w:rPr>
+        <w:t>R01HG005975</w:t>
+      </w:r>
+      <w:bookmarkEnd w:id="0"/>
+      <w:r>
+        <w:rPr>
+          <w:rFonts w:cs="Arial"/>
+          <w:szCs w:val="22"/>
+        </w:rPr>
+        <w:t>, P30DK034933, University of Michigan GI SPORE) and GYC (University of Michigan GI SPORE and ARRA Supplement P30CA4659-22S3).</w:t>
       </w:r>
     </w:p>
     <w:p>
@@ -12447,7 +12419,7 @@
         <w:noProof/>
         <w:szCs w:val="22"/>
       </w:rPr>
-      <w:t>4</w:t>
+      <w:t>16</w:t>
     </w:r>
     <w:r>
       <w:rPr>

</xml_diff>

<commit_message>
Fix antibiotic labeling and spacing
</commit_message>
<xml_diff>
--- a/Zackular_AbAOMDSS_GutMicrobes_2015.docx
+++ b/Zackular_AbAOMDSS_GutMicrobes_2015.docx
@@ -252,8 +252,6 @@
           <w:szCs w:val="22"/>
         </w:rPr>
       </w:pPr>
-      <w:bookmarkStart w:id="0" w:name="_GoBack"/>
-      <w:bookmarkEnd w:id="0"/>
     </w:p>
     <w:p>
       <w:pPr>
@@ -4336,7 +4334,23 @@
           <w:rFonts w:cs="Arial"/>
           <w:szCs w:val="22"/>
         </w:rPr>
-        <w:t xml:space="preserve">Altering the composition of the microbiome in an inflammation-based mouse model of CRC resulted in varying numbers of colonic tumors. We also treated conventionally-raised mice with a cocktail of metronidazole, streptomycin, and vancomycin in their drinking water while they received the tumor-inducing treatment and observed a significant decrease in tumorigenesis </w:t>
+        <w:t xml:space="preserve">Altering the composition of the microbiome in an inflammation-based mouse model of CRC resulted in varying numbers of colonic tumors. We also treated conventionally-raised mice with a cocktail of metronidazole, </w:t>
+      </w:r>
+      <w:bookmarkStart w:id="0" w:name="_GoBack"/>
+      <w:r>
+        <w:rPr>
+          <w:rFonts w:cs="Arial"/>
+          <w:szCs w:val="22"/>
+        </w:rPr>
+        <w:t>strep</w:t>
+      </w:r>
+      <w:bookmarkEnd w:id="0"/>
+      <w:r>
+        <w:rPr>
+          <w:rFonts w:cs="Arial"/>
+          <w:szCs w:val="22"/>
+        </w:rPr>
+        <w:t xml:space="preserve">tomycin, and vancomycin in their drinking water while they received the tumor-inducing treatment and observed a significant decrease in tumorigenesis </w:t>
       </w:r>
       <w:r>
         <w:rPr>
@@ -4700,7 +4714,7 @@
           <w:rFonts w:cs="Arial"/>
           <w:szCs w:val="22"/>
         </w:rPr>
-        <w:t xml:space="preserve"> metronidazole), (iv) metronidazole and vancomycin (</w:t>
+        <w:t>metronidazole), (iv) metronidazole and vancomycin (</w:t>
       </w:r>
       <m:oMath>
         <m:r>
@@ -4719,7 +4733,7 @@
           <w:rFonts w:cs="Arial"/>
           <w:szCs w:val="22"/>
         </w:rPr>
-        <w:t xml:space="preserve"> streptomycin), (v) metronidazole and streptomycin (</w:t>
+        <w:t>streptomycin), (v) metronidazole and streptomycin (</w:t>
       </w:r>
       <m:oMath>
         <m:r>
@@ -4738,7 +4752,7 @@
           <w:rFonts w:cs="Arial"/>
           <w:szCs w:val="22"/>
         </w:rPr>
-        <w:t xml:space="preserve"> vancomycin), (vi) metronidazole, (vii) streptomycin, and (viii) vancomycin. Quantitative PCR targeting the 16S rRNA gene indicated that the number of copies of the 16S rRNA gene did not differ between the treatment groups. The three antibiotics were selected because they were thought to target different groups of bacteria including anaerobes (metronidazole), Gram-negatives (streptomycin), and Gram-positives (vancomycin). By sequencing the 16S rRNA genes that were present in the feces of the mice that were treated with the antibiotics it was clear that these treatments </w:t>
+        <w:t xml:space="preserve">vancomycin), (vi) metronidazole, (vii) streptomycin, and (viii) vancomycin. Quantitative PCR targeting the 16S rRNA gene indicated that the number of copies of the 16S rRNA gene did not differ between the treatment groups. The three antibiotics were selected because they were thought to target different groups of bacteria including anaerobes (metronidazole), Gram-negatives (streptomycin), and Gram-positives (vancomycin). By sequencing the 16S rRNA genes that were present in the feces of the mice that were treated with the antibiotics it was clear that these treatments </w:t>
       </w:r>
       <w:r>
         <w:rPr>
@@ -5233,7 +5247,7 @@
           <w:rFonts w:cs="Arial"/>
           <w:szCs w:val="22"/>
         </w:rPr>
-        <w:t xml:space="preserve"> vancomycin and </w:t>
+        <w:t xml:space="preserve">vancomycin and </w:t>
       </w:r>
       <m:oMath>
         <m:r>
@@ -5252,7 +5266,7 @@
           <w:rFonts w:cs="Arial"/>
           <w:szCs w:val="22"/>
         </w:rPr>
-        <w:t xml:space="preserve"> metronidazole treatments changed the most over the course of the model. </w:t>
+        <w:t xml:space="preserve">metronidazole treatments changed the most over the course of the model. </w:t>
       </w:r>
       <w:r>
         <w:rPr>
@@ -5294,7 +5308,7 @@
           <w:rFonts w:cs="Arial"/>
           <w:szCs w:val="22"/>
         </w:rPr>
-        <w:t xml:space="preserve"> predicting the number of tumors based on the starting and final community structure (i.e. OTUs 3, 6, and 19</w:t>
+        <w:t>predicting the number of tumors based on the starting and final community structure (i.e. OTUs 3, 6, and 19</w:t>
       </w:r>
       <w:r>
         <w:rPr>
@@ -7783,7 +7797,7 @@
           <w:rFonts w:cs="Arial"/>
           <w:szCs w:val="22"/>
         </w:rPr>
-        <w:t xml:space="preserve"> Mice were treated with all possible combinations of metronidazole (0.75 g/L), streptomycin (2 g/L), and vancomycin (0.5 g/L) to create eight treatment groups: no antibiotics, all antibiotics (n=5) (metronidazole, streptomycin, and vancomycin), </w:t>
+        <w:t xml:space="preserve"> Mice were treated with all possible combinations of metronidazole (0.75 g/L), streptomycin (2 g/L), and vancomycin (0.5 g/L) to create eight treatment groups: no antibiotics, all antibiotics (metronidazole, streptomycin, and vancomycin), </w:t>
       </w:r>
       <m:oMath>
         <m:r>
@@ -7802,7 +7816,7 @@
           <w:rFonts w:cs="Arial"/>
           <w:szCs w:val="22"/>
         </w:rPr>
-        <w:t xml:space="preserve"> metronidazole (n=5) (streptomycin and vancomycin), </w:t>
+        <w:t xml:space="preserve">metronidazole (streptomycin and vancomycin), </w:t>
       </w:r>
       <m:oMath>
         <m:r>
@@ -7821,7 +7835,7 @@
           <w:rFonts w:cs="Arial"/>
           <w:szCs w:val="22"/>
         </w:rPr>
-        <w:t xml:space="preserve"> streptomycin (n=5) (metronidazole and vancomycin), </w:t>
+        <w:t xml:space="preserve">streptomycin (metronidazole and vancomycin), </w:t>
       </w:r>
       <m:oMath>
         <m:r>
@@ -7840,7 +7854,7 @@
           <w:rFonts w:cs="Arial"/>
           <w:szCs w:val="22"/>
         </w:rPr>
-        <w:t xml:space="preserve"> vancomycin (n=5) (metronidazole and streptomycin), metronidazole only, streptomycin only, and vancomycin only (n=3). Antibiotics were administered in mouse drinking water for 2 weeks prior to and throughout the duration of AOM/DSS administration, unless otherwise specified in Figure 1A. Tumors were enumerated at the end of the model.</w:t>
+        <w:t>vancomycin (metronidazole and streptomycin), metronidazole only, streptomycin only, and vancomycin only. Antibiotics were administered in mouse drinking water for 2 weeks prior to and throughout the duration of AOM/DSS administration, unless otherwise specified in Figure 1A. Tumors were enumerated at the end of the model.</w:t>
       </w:r>
     </w:p>
     <w:p>
@@ -11334,7 +11348,7 @@
           <w:rFonts w:cs="Arial"/>
           <w:szCs w:val="22"/>
         </w:rPr>
-        <w:t xml:space="preserve"> metronidazole and </w:t>
+        <w:t xml:space="preserve">metronidazole and </w:t>
       </w:r>
       <m:oMath>
         <m:r>
@@ -11353,7 +11367,7 @@
           <w:rFonts w:cs="Arial"/>
           <w:szCs w:val="22"/>
         </w:rPr>
-        <w:t xml:space="preserve"> vancoymcin-treated mice changed the most throughout the model as measured using the </w:t>
+        <w:t xml:space="preserve">vancoymcin-treated mice changed the most throughout the model as measured using the </w:t>
       </w:r>
       <m:oMath>
         <m:r>
@@ -11371,8 +11385,16 @@
         <w:rPr>
           <w:rFonts w:cs="Arial"/>
           <w:szCs w:val="22"/>
-        </w:rPr>
-        <w:t xml:space="preserve">YC distance metric (A). OTUs 3, 6, and 19 were among the most salient features for predicting tumor burden at the beginning and end of the model (B). The </w:t>
+          <w:vertAlign w:val="subscript"/>
+        </w:rPr>
+        <w:t>YC</w:t>
+      </w:r>
+      <w:r>
+        <w:rPr>
+          <w:rFonts w:cs="Arial"/>
+          <w:szCs w:val="22"/>
+        </w:rPr>
+        <w:t xml:space="preserve"> distance metric (A). OTUs 3, 6, and 19 were among the most salient features for predicting tumor burden at the beginning and end of the model (B). The plotting </w:t>
       </w:r>
       <w:r>
         <w:rPr>
@@ -11380,7 +11402,7 @@
           <w:szCs w:val="22"/>
         </w:rPr>
         <w:lastRenderedPageBreak/>
-        <w:t>plotting symbols and characters are the same as those used in Figure 1. In panel B, the median relative abundance is indicated by the plotting symbol and the range of observed relative abundances is plotted by the vertical bar. The vertical blue regions indicate when the DSS treatments were applied.</w:t>
+        <w:t>symbols and characters are the same as those used in Figure 1. In panel B, the median relative abundance is indicated by the plotting symbol and the range of observed relative abundances is plotted by the vertical bar. The vertical blue regions indicate when the DSS treatments were applied.</w:t>
       </w:r>
     </w:p>
     <w:p>
@@ -11630,7 +11652,7 @@
         <w:noProof/>
         <w:szCs w:val="22"/>
       </w:rPr>
-      <w:t>2</w:t>
+      <w:t>5</w:t>
     </w:r>
     <w:r>
       <w:rPr>

</xml_diff>